<commit_message>
Updated the help.docx and help.pdf of XLayers
</commit_message>
<xml_diff>
--- a/Function_Details/XRR/XLayers/help.docx
+++ b/Function_Details/XRR/XLayers/help.docx
@@ -1,6 +1,6 @@
 
 <file path=word/document.xml><?xml version="1.0" encoding="utf-8"?>
-<w:document xmlns:wpc="http://schemas.microsoft.com/office/word/2010/wordprocessingCanvas" xmlns:cx="http://schemas.microsoft.com/office/drawing/2014/chartex" xmlns:cx1="http://schemas.microsoft.com/office/drawing/2015/9/8/chartex" xmlns:cx2="http://schemas.microsoft.com/office/drawing/2015/10/21/chartex" xmlns:cx3="http://schemas.microsoft.com/office/drawing/2016/5/9/chartex" xmlns:cx4="http://schemas.microsoft.com/office/drawing/2016/5/10/chartex" xmlns:cx5="http://schemas.microsoft.com/office/drawing/2016/5/11/chartex" xmlns:cx6="http://schemas.microsoft.com/office/drawing/2016/5/12/chartex" xmlns:cx7="http://schemas.microsoft.com/office/drawing/2016/5/13/chartex" xmlns:cx8="http://schemas.microsoft.com/office/drawing/2016/5/14/chartex" xmlns:mc="http://schemas.openxmlformats.org/markup-compatibility/2006" xmlns:aink="http://schemas.microsoft.com/office/drawing/2016/ink" xmlns:am3d="http://schemas.microsoft.com/office/drawing/2017/model3d" xmlns:o="urn:schemas-microsoft-com:office:office" xmlns:r="http://schemas.openxmlformats.org/officeDocument/2006/relationships" xmlns:m="http://schemas.openxmlformats.org/officeDocument/2006/math" xmlns:v="urn:schemas-microsoft-com:vml" xmlns:wp14="http://schemas.microsoft.com/office/word/2010/wordprocessingDrawing" xmlns:wp="http://schemas.openxmlformats.org/drawingml/2006/wordprocessingDrawing" xmlns:w10="urn:schemas-microsoft-com:office:word" xmlns:w="http://schemas.openxmlformats.org/wordprocessingml/2006/main" xmlns:w14="http://schemas.microsoft.com/office/word/2010/wordml" xmlns:w15="http://schemas.microsoft.com/office/word/2012/wordml" xmlns:w16cex="http://schemas.microsoft.com/office/word/2018/wordml/cex" xmlns:w16cid="http://schemas.microsoft.com/office/word/2016/wordml/cid" xmlns:w16="http://schemas.microsoft.com/office/word/2018/wordml" xmlns:w16se="http://schemas.microsoft.com/office/word/2015/wordml/symex" xmlns:wpg="http://schemas.microsoft.com/office/word/2010/wordprocessingGroup" xmlns:wpi="http://schemas.microsoft.com/office/word/2010/wordprocessingInk" xmlns:wne="http://schemas.microsoft.com/office/word/2006/wordml" xmlns:wps="http://schemas.microsoft.com/office/word/2010/wordprocessingShape" mc:Ignorable="w14 w15 w16se w16cid w16 w16cex wp14">
+<w:document xmlns:wpc="http://schemas.microsoft.com/office/word/2010/wordprocessingCanvas" xmlns:cx="http://schemas.microsoft.com/office/drawing/2014/chartex" xmlns:cx1="http://schemas.microsoft.com/office/drawing/2015/9/8/chartex" xmlns:cx2="http://schemas.microsoft.com/office/drawing/2015/10/21/chartex" xmlns:cx3="http://schemas.microsoft.com/office/drawing/2016/5/9/chartex" xmlns:cx4="http://schemas.microsoft.com/office/drawing/2016/5/10/chartex" xmlns:cx5="http://schemas.microsoft.com/office/drawing/2016/5/11/chartex" xmlns:cx6="http://schemas.microsoft.com/office/drawing/2016/5/12/chartex" xmlns:cx7="http://schemas.microsoft.com/office/drawing/2016/5/13/chartex" xmlns:cx8="http://schemas.microsoft.com/office/drawing/2016/5/14/chartex" xmlns:mc="http://schemas.openxmlformats.org/markup-compatibility/2006" xmlns:aink="http://schemas.microsoft.com/office/drawing/2016/ink" xmlns:am3d="http://schemas.microsoft.com/office/drawing/2017/model3d" xmlns:o="urn:schemas-microsoft-com:office:office" xmlns:oel="http://schemas.microsoft.com/office/2019/extlst" xmlns:r="http://schemas.openxmlformats.org/officeDocument/2006/relationships" xmlns:m="http://schemas.openxmlformats.org/officeDocument/2006/math" xmlns:v="urn:schemas-microsoft-com:vml" xmlns:wp14="http://schemas.microsoft.com/office/word/2010/wordprocessingDrawing" xmlns:wp="http://schemas.openxmlformats.org/drawingml/2006/wordprocessingDrawing" xmlns:w10="urn:schemas-microsoft-com:office:word" xmlns:w="http://schemas.openxmlformats.org/wordprocessingml/2006/main" xmlns:w14="http://schemas.microsoft.com/office/word/2010/wordml" xmlns:w15="http://schemas.microsoft.com/office/word/2012/wordml" xmlns:w16cex="http://schemas.microsoft.com/office/word/2018/wordml/cex" xmlns:w16cid="http://schemas.microsoft.com/office/word/2016/wordml/cid" xmlns:w16="http://schemas.microsoft.com/office/word/2018/wordml" xmlns:w16sdtdh="http://schemas.microsoft.com/office/word/2020/wordml/sdtdatahash" xmlns:w16se="http://schemas.microsoft.com/office/word/2015/wordml/symex" xmlns:wpg="http://schemas.microsoft.com/office/word/2010/wordprocessingGroup" xmlns:wpi="http://schemas.microsoft.com/office/word/2010/wordprocessingInk" xmlns:wne="http://schemas.microsoft.com/office/word/2006/wordml" xmlns:wps="http://schemas.microsoft.com/office/word/2010/wordprocessingShape" mc:Ignorable="w14 w15 w16se w16cid w16 w16cex w16sdtdh wp14">
   <w:body>
     <w:p>
       <w:pPr>
@@ -9,9 +9,11 @@
       <w:r>
         <w:t>Details of XRR/</w:t>
       </w:r>
+      <w:proofErr w:type="spellStart"/>
       <w:r>
         <w:t>XLayers</w:t>
       </w:r>
+      <w:proofErr w:type="spellEnd"/>
     </w:p>
     <w:p>
       <w:pPr>
@@ -31,9 +33,11 @@
       <w:r>
         <w:t xml:space="preserve">Function: </w:t>
       </w:r>
+      <w:proofErr w:type="spellStart"/>
       <w:r>
         <w:t>XLayers</w:t>
       </w:r>
+      <w:proofErr w:type="spellEnd"/>
     </w:p>
     <w:p>
       <w:pPr>
@@ -97,7 +101,7 @@
         <w:rPr>
           <w:noProof/>
         </w:rPr>
-        <w:t>June 15, 2021</w:t>
+        <w:t>September 7, 2022</w:t>
       </w:r>
       <w:r>
         <w:fldChar w:fldCharType="end"/>
@@ -116,7 +120,13 @@
         <w:t>Calculates X-ray reflectivity from a system of multiple layers using Parratt formalism</w:t>
       </w:r>
       <w:r>
-        <w:t>. Here are the description about all the parameters</w:t>
+        <w:t xml:space="preserve">. Here </w:t>
+      </w:r>
+      <w:r>
+        <w:t>is</w:t>
+      </w:r>
+      <w:r>
+        <w:t xml:space="preserve"> the description about all the parameters</w:t>
       </w:r>
       <w:r>
         <w:t>:</w:t>
@@ -139,8 +149,8 @@
       <w:tblGrid>
         <w:gridCol w:w="1419"/>
         <w:gridCol w:w="759"/>
-        <w:gridCol w:w="5383"/>
-        <w:gridCol w:w="1295"/>
+        <w:gridCol w:w="4950"/>
+        <w:gridCol w:w="1728"/>
       </w:tblGrid>
       <w:tr>
         <w:tc>
@@ -186,7 +196,7 @@
         </w:tc>
         <w:tc>
           <w:tcPr>
-            <w:tcW w:w="5383" w:type="dxa"/>
+            <w:tcW w:w="4950" w:type="dxa"/>
           </w:tcPr>
           <w:p>
             <w:pPr>
@@ -206,7 +216,7 @@
         </w:tc>
         <w:tc>
           <w:tcPr>
-            <w:tcW w:w="1295" w:type="dxa"/>
+            <w:tcW w:w="1728" w:type="dxa"/>
           </w:tcPr>
           <w:p>
             <w:pPr>
@@ -257,11 +267,23 @@
         </w:tc>
         <w:tc>
           <w:tcPr>
-            <w:tcW w:w="5383" w:type="dxa"/>
+            <w:tcW w:w="4950" w:type="dxa"/>
           </w:tcPr>
           <w:p>
             <w:r>
-              <w:t>Array of wave-vector transfer along z-direction i.e Q</w:t>
+              <w:t xml:space="preserve">Array of wave-vector transfer along z-direction </w:t>
+            </w:r>
+            <w:proofErr w:type="spellStart"/>
+            <w:r>
+              <w:t>i.e</w:t>
+            </w:r>
+            <w:proofErr w:type="spellEnd"/>
+            <w:r>
+              <w:t xml:space="preserve"> </w:t>
+            </w:r>
+            <w:proofErr w:type="spellStart"/>
+            <w:r>
+              <w:t>Q</w:t>
             </w:r>
             <w:r>
               <w:rPr>
@@ -269,6 +291,7 @@
               </w:rPr>
               <w:t>z</w:t>
             </w:r>
+            <w:proofErr w:type="spellEnd"/>
             <w:r>
               <w:t xml:space="preserve"> </w:t>
             </w:r>
@@ -276,7 +299,7 @@
         </w:tc>
         <w:tc>
           <w:tcPr>
-            <w:tcW w:w="1295" w:type="dxa"/>
+            <w:tcW w:w="1728" w:type="dxa"/>
           </w:tcPr>
           <w:p/>
         </w:tc>
@@ -304,7 +327,7 @@
         </w:tc>
         <w:tc>
           <w:tcPr>
-            <w:tcW w:w="5383" w:type="dxa"/>
+            <w:tcW w:w="4950" w:type="dxa"/>
           </w:tcPr>
           <w:p>
             <w:r>
@@ -317,7 +340,7 @@
         </w:tc>
         <w:tc>
           <w:tcPr>
-            <w:tcW w:w="1295" w:type="dxa"/>
+            <w:tcW w:w="1728" w:type="dxa"/>
           </w:tcPr>
           <w:p>
             <w:r>
@@ -332,9 +355,11 @@
             <w:tcW w:w="1419" w:type="dxa"/>
           </w:tcPr>
           <w:p>
+            <w:proofErr w:type="spellStart"/>
             <w:r>
               <w:t>Minstep</w:t>
             </w:r>
+            <w:proofErr w:type="spellEnd"/>
           </w:p>
         </w:tc>
         <w:tc>
@@ -352,7 +377,7 @@
         </w:tc>
         <w:tc>
           <w:tcPr>
-            <w:tcW w:w="5383" w:type="dxa"/>
+            <w:tcW w:w="4950" w:type="dxa"/>
           </w:tcPr>
           <w:p>
             <w:r>
@@ -362,7 +387,7 @@
         </w:tc>
         <w:tc>
           <w:tcPr>
-            <w:tcW w:w="1295" w:type="dxa"/>
+            <w:tcW w:w="1728" w:type="dxa"/>
           </w:tcPr>
           <w:p>
             <w:r>
@@ -377,9 +402,11 @@
             <w:tcW w:w="1419" w:type="dxa"/>
           </w:tcPr>
           <w:p>
+            <w:proofErr w:type="spellStart"/>
             <w:r>
               <w:t>rrf</w:t>
             </w:r>
+            <w:proofErr w:type="spellEnd"/>
           </w:p>
         </w:tc>
         <w:tc>
@@ -390,7 +417,7 @@
         </w:tc>
         <w:tc>
           <w:tcPr>
-            <w:tcW w:w="5383" w:type="dxa"/>
+            <w:tcW w:w="4950" w:type="dxa"/>
           </w:tcPr>
           <w:p>
             <w:r>
@@ -406,7 +433,7 @@
         </w:tc>
         <w:tc>
           <w:tcPr>
-            <w:tcW w:w="1295" w:type="dxa"/>
+            <w:tcW w:w="1728" w:type="dxa"/>
           </w:tcPr>
           <w:p>
             <w:r>
@@ -427,9 +454,11 @@
             <w:tcW w:w="1419" w:type="dxa"/>
           </w:tcPr>
           <w:p>
+            <w:proofErr w:type="spellStart"/>
             <w:r>
               <w:t>qoff</w:t>
             </w:r>
+            <w:proofErr w:type="spellEnd"/>
           </w:p>
         </w:tc>
         <w:tc>
@@ -447,9 +476,10 @@
         </w:tc>
         <w:tc>
           <w:tcPr>
-            <w:tcW w:w="5383" w:type="dxa"/>
+            <w:tcW w:w="4950" w:type="dxa"/>
           </w:tcPr>
           <w:p>
+            <w:proofErr w:type="spellStart"/>
             <w:r>
               <w:t>Q</w:t>
             </w:r>
@@ -459,8 +489,13 @@
               </w:rPr>
               <w:t>z</w:t>
             </w:r>
+            <w:proofErr w:type="spellEnd"/>
             <w:r>
-              <w:t xml:space="preserve"> offset to correct the Q</w:t>
+              <w:t xml:space="preserve"> offset to correct the </w:t>
+            </w:r>
+            <w:proofErr w:type="spellStart"/>
+            <w:r>
+              <w:t>Q</w:t>
             </w:r>
             <w:r>
               <w:rPr>
@@ -468,6 +503,7 @@
               </w:rPr>
               <w:t>z</w:t>
             </w:r>
+            <w:proofErr w:type="spellEnd"/>
             <w:r>
               <w:t>=0 of the instrument (zero angle correction)</w:t>
             </w:r>
@@ -475,7 +511,7 @@
         </w:tc>
         <w:tc>
           <w:tcPr>
-            <w:tcW w:w="1295" w:type="dxa"/>
+            <w:tcW w:w="1728" w:type="dxa"/>
           </w:tcPr>
           <w:p>
             <w:r>
@@ -490,9 +526,11 @@
             <w:tcW w:w="1419" w:type="dxa"/>
           </w:tcPr>
           <w:p>
+            <w:proofErr w:type="spellStart"/>
             <w:r>
               <w:t>yscale</w:t>
             </w:r>
+            <w:proofErr w:type="spellEnd"/>
           </w:p>
         </w:tc>
         <w:tc>
@@ -503,7 +541,7 @@
         </w:tc>
         <w:tc>
           <w:tcPr>
-            <w:tcW w:w="5383" w:type="dxa"/>
+            <w:tcW w:w="4950" w:type="dxa"/>
           </w:tcPr>
           <w:p>
             <w:r>
@@ -513,7 +551,7 @@
         </w:tc>
         <w:tc>
           <w:tcPr>
-            <w:tcW w:w="1295" w:type="dxa"/>
+            <w:tcW w:w="1728" w:type="dxa"/>
           </w:tcPr>
           <w:p>
             <w:r>
@@ -528,9 +566,11 @@
             <w:tcW w:w="1419" w:type="dxa"/>
           </w:tcPr>
           <w:p>
+            <w:proofErr w:type="spellStart"/>
             <w:r>
               <w:t>Bkg</w:t>
             </w:r>
+            <w:proofErr w:type="spellEnd"/>
           </w:p>
         </w:tc>
         <w:tc>
@@ -541,17 +581,25 @@
         </w:tc>
         <w:tc>
           <w:tcPr>
-            <w:tcW w:w="5383" w:type="dxa"/>
+            <w:tcW w:w="4950" w:type="dxa"/>
           </w:tcPr>
           <w:p>
             <w:r>
-              <w:t>In-coherrent background</w:t>
+              <w:t>In-</w:t>
+            </w:r>
+            <w:proofErr w:type="spellStart"/>
+            <w:r>
+              <w:t>coherrent</w:t>
+            </w:r>
+            <w:proofErr w:type="spellEnd"/>
+            <w:r>
+              <w:t xml:space="preserve"> background</w:t>
             </w:r>
           </w:p>
         </w:tc>
         <w:tc>
           <w:tcPr>
-            <w:tcW w:w="1295" w:type="dxa"/>
+            <w:tcW w:w="1728" w:type="dxa"/>
           </w:tcPr>
           <w:p>
             <w:r>
@@ -582,8 +630,8 @@
       <w:tblGrid>
         <w:gridCol w:w="1419"/>
         <w:gridCol w:w="759"/>
-        <w:gridCol w:w="5383"/>
-        <w:gridCol w:w="1295"/>
+        <w:gridCol w:w="4950"/>
+        <w:gridCol w:w="1728"/>
       </w:tblGrid>
       <w:tr>
         <w:tc>
@@ -628,7 +676,7 @@
         </w:tc>
         <w:tc>
           <w:tcPr>
-            <w:tcW w:w="5383" w:type="dxa"/>
+            <w:tcW w:w="4950" w:type="dxa"/>
           </w:tcPr>
           <w:p>
             <w:pPr>
@@ -648,7 +696,7 @@
         </w:tc>
         <w:tc>
           <w:tcPr>
-            <w:tcW w:w="1295" w:type="dxa"/>
+            <w:tcW w:w="1728" w:type="dxa"/>
           </w:tcPr>
           <w:p>
             <w:pPr>
@@ -673,9 +721,11 @@
             <w:tcW w:w="1419" w:type="dxa"/>
           </w:tcPr>
           <w:p>
+            <w:proofErr w:type="spellStart"/>
             <w:r>
               <w:t>qoff</w:t>
             </w:r>
+            <w:proofErr w:type="spellEnd"/>
           </w:p>
         </w:tc>
         <w:tc>
@@ -693,9 +743,10 @@
         </w:tc>
         <w:tc>
           <w:tcPr>
-            <w:tcW w:w="5383" w:type="dxa"/>
+            <w:tcW w:w="4950" w:type="dxa"/>
           </w:tcPr>
           <w:p>
+            <w:proofErr w:type="spellStart"/>
             <w:r>
               <w:t>Q</w:t>
             </w:r>
@@ -705,8 +756,13 @@
               </w:rPr>
               <w:t>z</w:t>
             </w:r>
+            <w:proofErr w:type="spellEnd"/>
             <w:r>
-              <w:t xml:space="preserve"> offset to correct the Q</w:t>
+              <w:t xml:space="preserve"> offset to correct the </w:t>
+            </w:r>
+            <w:proofErr w:type="spellStart"/>
+            <w:r>
+              <w:t>Q</w:t>
             </w:r>
             <w:r>
               <w:rPr>
@@ -714,6 +770,7 @@
               </w:rPr>
               <w:t>z</w:t>
             </w:r>
+            <w:proofErr w:type="spellEnd"/>
             <w:r>
               <w:t>=0 of the instrument (zero angle correction)</w:t>
             </w:r>
@@ -721,7 +778,7 @@
         </w:tc>
         <w:tc>
           <w:tcPr>
-            <w:tcW w:w="1295" w:type="dxa"/>
+            <w:tcW w:w="1728" w:type="dxa"/>
           </w:tcPr>
           <w:p>
             <w:r>
@@ -736,9 +793,11 @@
             <w:tcW w:w="1419" w:type="dxa"/>
           </w:tcPr>
           <w:p>
+            <w:proofErr w:type="spellStart"/>
             <w:r>
               <w:t>yscale</w:t>
             </w:r>
+            <w:proofErr w:type="spellEnd"/>
           </w:p>
         </w:tc>
         <w:tc>
@@ -749,7 +808,7 @@
         </w:tc>
         <w:tc>
           <w:tcPr>
-            <w:tcW w:w="5383" w:type="dxa"/>
+            <w:tcW w:w="4950" w:type="dxa"/>
           </w:tcPr>
           <w:p>
             <w:r>
@@ -759,7 +818,7 @@
         </w:tc>
         <w:tc>
           <w:tcPr>
-            <w:tcW w:w="1295" w:type="dxa"/>
+            <w:tcW w:w="1728" w:type="dxa"/>
           </w:tcPr>
           <w:p>
             <w:r>
@@ -774,9 +833,11 @@
             <w:tcW w:w="1419" w:type="dxa"/>
           </w:tcPr>
           <w:p>
+            <w:proofErr w:type="spellStart"/>
             <w:r>
               <w:t>Bkg</w:t>
             </w:r>
+            <w:proofErr w:type="spellEnd"/>
           </w:p>
         </w:tc>
         <w:tc>
@@ -787,17 +848,25 @@
         </w:tc>
         <w:tc>
           <w:tcPr>
-            <w:tcW w:w="5383" w:type="dxa"/>
+            <w:tcW w:w="4950" w:type="dxa"/>
           </w:tcPr>
           <w:p>
             <w:r>
-              <w:t>In-coherrent background</w:t>
+              <w:t>In-</w:t>
+            </w:r>
+            <w:proofErr w:type="spellStart"/>
+            <w:r>
+              <w:t>coherrent</w:t>
+            </w:r>
+            <w:proofErr w:type="spellEnd"/>
+            <w:r>
+              <w:t xml:space="preserve"> background</w:t>
             </w:r>
           </w:p>
         </w:tc>
         <w:tc>
           <w:tcPr>
-            <w:tcW w:w="1295" w:type="dxa"/>
+            <w:tcW w:w="1728" w:type="dxa"/>
           </w:tcPr>
           <w:p>
             <w:r>
@@ -807,7 +876,6 @@
         </w:tc>
       </w:tr>
     </w:tbl>
-    <w:p/>
     <w:p>
       <w:pPr>
         <w:pStyle w:val="Heading3"/>
@@ -825,8 +893,8 @@
       <w:tblGrid>
         <w:gridCol w:w="1419"/>
         <w:gridCol w:w="759"/>
-        <w:gridCol w:w="5383"/>
-        <w:gridCol w:w="1295"/>
+        <w:gridCol w:w="4950"/>
+        <w:gridCol w:w="1728"/>
       </w:tblGrid>
       <w:tr>
         <w:tc>
@@ -871,7 +939,7 @@
         </w:tc>
         <w:tc>
           <w:tcPr>
-            <w:tcW w:w="5383" w:type="dxa"/>
+            <w:tcW w:w="4950" w:type="dxa"/>
           </w:tcPr>
           <w:p>
             <w:pPr>
@@ -891,7 +959,7 @@
         </w:tc>
         <w:tc>
           <w:tcPr>
-            <w:tcW w:w="1295" w:type="dxa"/>
+            <w:tcW w:w="1728" w:type="dxa"/>
           </w:tcPr>
           <w:p>
             <w:pPr>
@@ -905,15 +973,7 @@
                 <w:b/>
                 <w:bCs/>
               </w:rPr>
-              <w:t xml:space="preserve">Default </w:t>
-            </w:r>
-            <w:r>
-              <w:rPr>
-                <w:b/>
-                <w:bCs/>
-              </w:rPr>
-              <w:lastRenderedPageBreak/>
-              <w:t>values</w:t>
+              <w:t>Default values</w:t>
             </w:r>
           </w:p>
         </w:tc>
@@ -925,7 +985,6 @@
           </w:tcPr>
           <w:p>
             <w:r>
-              <w:lastRenderedPageBreak/>
               <w:t>Layers</w:t>
             </w:r>
           </w:p>
@@ -938,7 +997,7 @@
         </w:tc>
         <w:tc>
           <w:tcPr>
-            <w:tcW w:w="5383" w:type="dxa"/>
+            <w:tcW w:w="4950" w:type="dxa"/>
           </w:tcPr>
           <w:p>
             <w:r>
@@ -948,7 +1007,7 @@
         </w:tc>
         <w:tc>
           <w:tcPr>
-            <w:tcW w:w="1295" w:type="dxa"/>
+            <w:tcW w:w="1728" w:type="dxa"/>
           </w:tcPr>
           <w:p>
             <w:r>
@@ -983,7 +1042,7 @@
         </w:tc>
         <w:tc>
           <w:tcPr>
-            <w:tcW w:w="5383" w:type="dxa"/>
+            <w:tcW w:w="4950" w:type="dxa"/>
           </w:tcPr>
           <w:p>
             <w:r>
@@ -993,7 +1052,7 @@
         </w:tc>
         <w:tc>
           <w:tcPr>
-            <w:tcW w:w="1295" w:type="dxa"/>
+            <w:tcW w:w="1728" w:type="dxa"/>
           </w:tcPr>
           <w:p>
             <w:r>
@@ -1009,6 +1068,7 @@
           </w:tcPr>
           <w:p>
             <w:r>
+              <w:lastRenderedPageBreak/>
               <w:t>rho</w:t>
             </w:r>
           </w:p>
@@ -1018,8 +1078,13 @@
             <w:tcW w:w="759" w:type="dxa"/>
           </w:tcPr>
           <w:p>
+            <w:proofErr w:type="spellStart"/>
             <w:r>
-              <w:t>el/</w:t>
+              <w:t>el</w:t>
+            </w:r>
+            <w:proofErr w:type="spellEnd"/>
+            <w:r>
+              <w:t>/</w:t>
             </w:r>
             <w:r>
               <w:rPr>
@@ -1037,7 +1102,7 @@
         </w:tc>
         <w:tc>
           <w:tcPr>
-            <w:tcW w:w="5383" w:type="dxa"/>
+            <w:tcW w:w="4950" w:type="dxa"/>
           </w:tcPr>
           <w:p>
             <w:r>
@@ -1047,7 +1112,7 @@
         </w:tc>
         <w:tc>
           <w:tcPr>
-            <w:tcW w:w="1295" w:type="dxa"/>
+            <w:tcW w:w="1728" w:type="dxa"/>
           </w:tcPr>
           <w:p>
             <w:r>
@@ -1075,7 +1140,7 @@
         </w:tc>
         <w:tc>
           <w:tcPr>
-            <w:tcW w:w="5383" w:type="dxa"/>
+            <w:tcW w:w="4950" w:type="dxa"/>
           </w:tcPr>
           <w:p>
             <w:r>
@@ -1085,7 +1150,7 @@
         </w:tc>
         <w:tc>
           <w:tcPr>
-            <w:tcW w:w="1295" w:type="dxa"/>
+            <w:tcW w:w="1728" w:type="dxa"/>
           </w:tcPr>
           <w:p>
             <w:r>
@@ -1120,7 +1185,7 @@
         </w:tc>
         <w:tc>
           <w:tcPr>
-            <w:tcW w:w="5383" w:type="dxa"/>
+            <w:tcW w:w="4950" w:type="dxa"/>
           </w:tcPr>
           <w:p>
             <w:r>
@@ -1139,7 +1204,7 @@
         </w:tc>
         <w:tc>
           <w:tcPr>
-            <w:tcW w:w="1295" w:type="dxa"/>
+            <w:tcW w:w="1728" w:type="dxa"/>
           </w:tcPr>
           <w:p>
             <w:r>
@@ -1167,7 +1232,7 @@
 </file>
 
 <file path=word/numbering.xml><?xml version="1.0" encoding="utf-8"?>
-<w:numbering xmlns:wpc="http://schemas.microsoft.com/office/word/2010/wordprocessingCanvas" xmlns:cx="http://schemas.microsoft.com/office/drawing/2014/chartex" xmlns:cx1="http://schemas.microsoft.com/office/drawing/2015/9/8/chartex" xmlns:cx2="http://schemas.microsoft.com/office/drawing/2015/10/21/chartex" xmlns:cx3="http://schemas.microsoft.com/office/drawing/2016/5/9/chartex" xmlns:cx4="http://schemas.microsoft.com/office/drawing/2016/5/10/chartex" xmlns:cx5="http://schemas.microsoft.com/office/drawing/2016/5/11/chartex" xmlns:cx6="http://schemas.microsoft.com/office/drawing/2016/5/12/chartex" xmlns:cx7="http://schemas.microsoft.com/office/drawing/2016/5/13/chartex" xmlns:cx8="http://schemas.microsoft.com/office/drawing/2016/5/14/chartex" xmlns:mc="http://schemas.openxmlformats.org/markup-compatibility/2006" xmlns:aink="http://schemas.microsoft.com/office/drawing/2016/ink" xmlns:am3d="http://schemas.microsoft.com/office/drawing/2017/model3d" xmlns:o="urn:schemas-microsoft-com:office:office" xmlns:r="http://schemas.openxmlformats.org/officeDocument/2006/relationships" xmlns:m="http://schemas.openxmlformats.org/officeDocument/2006/math" xmlns:v="urn:schemas-microsoft-com:vml" xmlns:wp14="http://schemas.microsoft.com/office/word/2010/wordprocessingDrawing" xmlns:wp="http://schemas.openxmlformats.org/drawingml/2006/wordprocessingDrawing" xmlns:w10="urn:schemas-microsoft-com:office:word" xmlns:w="http://schemas.openxmlformats.org/wordprocessingml/2006/main" xmlns:w14="http://schemas.microsoft.com/office/word/2010/wordml" xmlns:w15="http://schemas.microsoft.com/office/word/2012/wordml" xmlns:w16cex="http://schemas.microsoft.com/office/word/2018/wordml/cex" xmlns:w16cid="http://schemas.microsoft.com/office/word/2016/wordml/cid" xmlns:w16="http://schemas.microsoft.com/office/word/2018/wordml" xmlns:w16se="http://schemas.microsoft.com/office/word/2015/wordml/symex" xmlns:wpg="http://schemas.microsoft.com/office/word/2010/wordprocessingGroup" xmlns:wpi="http://schemas.microsoft.com/office/word/2010/wordprocessingInk" xmlns:wne="http://schemas.microsoft.com/office/word/2006/wordml" xmlns:wps="http://schemas.microsoft.com/office/word/2010/wordprocessingShape" mc:Ignorable="w14 w15 w16se w16cid w16 w16cex wp14">
+<w:numbering xmlns:wpc="http://schemas.microsoft.com/office/word/2010/wordprocessingCanvas" xmlns:cx="http://schemas.microsoft.com/office/drawing/2014/chartex" xmlns:cx1="http://schemas.microsoft.com/office/drawing/2015/9/8/chartex" xmlns:cx2="http://schemas.microsoft.com/office/drawing/2015/10/21/chartex" xmlns:cx3="http://schemas.microsoft.com/office/drawing/2016/5/9/chartex" xmlns:cx4="http://schemas.microsoft.com/office/drawing/2016/5/10/chartex" xmlns:cx5="http://schemas.microsoft.com/office/drawing/2016/5/11/chartex" xmlns:cx6="http://schemas.microsoft.com/office/drawing/2016/5/12/chartex" xmlns:cx7="http://schemas.microsoft.com/office/drawing/2016/5/13/chartex" xmlns:cx8="http://schemas.microsoft.com/office/drawing/2016/5/14/chartex" xmlns:mc="http://schemas.openxmlformats.org/markup-compatibility/2006" xmlns:aink="http://schemas.microsoft.com/office/drawing/2016/ink" xmlns:am3d="http://schemas.microsoft.com/office/drawing/2017/model3d" xmlns:o="urn:schemas-microsoft-com:office:office" xmlns:oel="http://schemas.microsoft.com/office/2019/extlst" xmlns:r="http://schemas.openxmlformats.org/officeDocument/2006/relationships" xmlns:m="http://schemas.openxmlformats.org/officeDocument/2006/math" xmlns:v="urn:schemas-microsoft-com:vml" xmlns:wp14="http://schemas.microsoft.com/office/word/2010/wordprocessingDrawing" xmlns:wp="http://schemas.openxmlformats.org/drawingml/2006/wordprocessingDrawing" xmlns:w10="urn:schemas-microsoft-com:office:word" xmlns:w="http://schemas.openxmlformats.org/wordprocessingml/2006/main" xmlns:w14="http://schemas.microsoft.com/office/word/2010/wordml" xmlns:w15="http://schemas.microsoft.com/office/word/2012/wordml" xmlns:w16cex="http://schemas.microsoft.com/office/word/2018/wordml/cex" xmlns:w16cid="http://schemas.microsoft.com/office/word/2016/wordml/cid" xmlns:w16="http://schemas.microsoft.com/office/word/2018/wordml" xmlns:w16sdtdh="http://schemas.microsoft.com/office/word/2020/wordml/sdtdatahash" xmlns:w16se="http://schemas.microsoft.com/office/word/2015/wordml/symex" xmlns:wpg="http://schemas.microsoft.com/office/word/2010/wordprocessingGroup" xmlns:wpi="http://schemas.microsoft.com/office/word/2010/wordprocessingInk" xmlns:wne="http://schemas.microsoft.com/office/word/2006/wordml" xmlns:wps="http://schemas.microsoft.com/office/word/2010/wordprocessingShape" mc:Ignorable="w14 w15 w16se w16cid w16 w16cex w16sdtdh wp14">
   <w:abstractNum w:abstractNumId="0" w15:restartNumberingAfterBreak="0">
     <w:nsid w:val="FFFFFF7C"/>
     <w:multiLevelType w:val="singleLevel"/>
@@ -1339,38 +1404,38 @@
       </w:rPr>
     </w:lvl>
   </w:abstractNum>
-  <w:num w:numId="1">
+  <w:num w:numId="1" w16cid:durableId="1956869383">
     <w:abstractNumId w:val="8"/>
   </w:num>
-  <w:num w:numId="2">
+  <w:num w:numId="2" w16cid:durableId="196967484">
     <w:abstractNumId w:val="6"/>
   </w:num>
-  <w:num w:numId="3">
+  <w:num w:numId="3" w16cid:durableId="509220883">
     <w:abstractNumId w:val="5"/>
   </w:num>
-  <w:num w:numId="4">
+  <w:num w:numId="4" w16cid:durableId="1037316339">
     <w:abstractNumId w:val="4"/>
   </w:num>
-  <w:num w:numId="5">
+  <w:num w:numId="5" w16cid:durableId="1794327567">
     <w:abstractNumId w:val="7"/>
   </w:num>
-  <w:num w:numId="6">
+  <w:num w:numId="6" w16cid:durableId="554196989">
     <w:abstractNumId w:val="3"/>
   </w:num>
-  <w:num w:numId="7">
+  <w:num w:numId="7" w16cid:durableId="1228372499">
     <w:abstractNumId w:val="2"/>
   </w:num>
-  <w:num w:numId="8">
+  <w:num w:numId="8" w16cid:durableId="1829596253">
     <w:abstractNumId w:val="1"/>
   </w:num>
-  <w:num w:numId="9">
+  <w:num w:numId="9" w16cid:durableId="1994487346">
     <w:abstractNumId w:val="0"/>
   </w:num>
 </w:numbering>
 </file>
 
 <file path=word/styles.xml><?xml version="1.0" encoding="utf-8"?>
-<w:styles xmlns:mc="http://schemas.openxmlformats.org/markup-compatibility/2006" xmlns:r="http://schemas.openxmlformats.org/officeDocument/2006/relationships" xmlns:w="http://schemas.openxmlformats.org/wordprocessingml/2006/main" xmlns:w14="http://schemas.microsoft.com/office/word/2010/wordml" xmlns:w15="http://schemas.microsoft.com/office/word/2012/wordml" xmlns:w16cex="http://schemas.microsoft.com/office/word/2018/wordml/cex" xmlns:w16cid="http://schemas.microsoft.com/office/word/2016/wordml/cid" xmlns:w16="http://schemas.microsoft.com/office/word/2018/wordml" xmlns:w16se="http://schemas.microsoft.com/office/word/2015/wordml/symex" mc:Ignorable="w14 w15 w16se w16cid w16 w16cex">
+<w:styles xmlns:mc="http://schemas.openxmlformats.org/markup-compatibility/2006" xmlns:r="http://schemas.openxmlformats.org/officeDocument/2006/relationships" xmlns:w="http://schemas.openxmlformats.org/wordprocessingml/2006/main" xmlns:w14="http://schemas.microsoft.com/office/word/2010/wordml" xmlns:w15="http://schemas.microsoft.com/office/word/2012/wordml" xmlns:w16cex="http://schemas.microsoft.com/office/word/2018/wordml/cex" xmlns:w16cid="http://schemas.microsoft.com/office/word/2016/wordml/cid" xmlns:w16="http://schemas.microsoft.com/office/word/2018/wordml" xmlns:w16sdtdh="http://schemas.microsoft.com/office/word/2020/wordml/sdtdatahash" xmlns:w16se="http://schemas.microsoft.com/office/word/2015/wordml/symex" mc:Ignorable="w14 w15 w16se w16cid w16 w16cex w16sdtdh">
   <w:docDefaults>
     <w:rPrDefault>
       <w:rPr>

</xml_diff>